<commit_message>
Prueba del mismo dia cambio en el archivo word
</commit_message>
<xml_diff>
--- a/proyecto.docx
+++ b/proyecto.docx
@@ -8,8 +8,8 @@
         <w:rPr>
           <w:b/>
           <w:bCs/>
-          <w:sz w:val="36"/>
-          <w:szCs w:val="36"/>
+          <w:sz w:val="48"/>
+          <w:szCs w:val="48"/>
           <w:u w:val="single"/>
         </w:rPr>
       </w:pPr>
@@ -17,12 +17,14 @@
         <w:rPr>
           <w:b/>
           <w:bCs/>
-          <w:sz w:val="36"/>
-          <w:szCs w:val="36"/>
+          <w:sz w:val="48"/>
+          <w:szCs w:val="48"/>
           <w:u w:val="single"/>
         </w:rPr>
         <w:t>Contabilidad Casa</w:t>
       </w:r>
+      <w:bookmarkStart w:id="0" w:name="_GoBack"/>
+      <w:bookmarkEnd w:id="0"/>
     </w:p>
     <w:p/>
     <w:p>
@@ -456,8 +458,6 @@
         </w:rPr>
         <w:t>txbMontofD</w:t>
       </w:r>
-      <w:bookmarkStart w:id="0" w:name="_GoBack"/>
-      <w:bookmarkEnd w:id="0"/>
       <w:proofErr w:type="spellEnd"/>
     </w:p>
     <w:p>

</xml_diff>